<commit_message>
1) Controle de gravacao concorrente generico para todos os casos de uso (fixme: nao funcionou para o caso de uso de servicos, possivelmente porque instancias sao mantidas em cache pelo mecanismo elasticsearch) 2) Caso de uso da Agenda: Tratamento personalizado de eventuais alteracoes ou exclusoes concorrentes de atendimentos e compromissos 3) Caso de uso da Agenda: Preferencias costumizaveis de exibicao por usuario 4) Novo Caso de uso de pesquisa de cidadaos em popup 5) Caso de uso de Atendimento: Permite a vinculacao de um cadastro familiar ao atendimento 6) Caso de uso da Agenda: Permite nulo no campo responsavel de Compromisso e sempre exibe compromissos sem responsavel independente do filtro de operador escolhido 7) Pequena alteracao arquitetural na passagem de parametros para funcoes javascript de janelas modais
</commit_message>
<xml_diff>
--- a/src/groovy/org/apoiasuas/formulario/template/Fotos-Template.docx
+++ b/src/groovy/org/apoiasuas/formulario/template/Fotos-Template.docx
@@ -453,7 +453,6 @@
                 <w:lang w:eastAsia="pt-BR"/>
               </w:rPr>
             </w:pPr>
-            <w:proofErr w:type="gramStart"/>
             <w:r>
               <w:rPr>
                 <w:rFonts w:ascii="Calibri" w:eastAsia="Times New Roman" w:hAnsi="Calibri" w:cs="Calibri"/>
@@ -466,7 +465,6 @@
               </w:rPr>
               <w:t>2</w:t>
             </w:r>
-            <w:proofErr w:type="gramEnd"/>
             <w:r>
               <w:rPr>
                 <w:rFonts w:ascii="Calibri" w:eastAsia="Times New Roman" w:hAnsi="Calibri" w:cs="Calibri"/>
@@ -555,29 +553,15 @@
             <w:pPr>
               <w:pStyle w:val="conteudoscelulas"/>
             </w:pPr>
-            <w:r>
-              <w:fldChar w:fldCharType="begin"/>
-            </w:r>
-            <w:r>
-              <w:instrText xml:space="preserve"> MergeField $!Cidadao.nome_completo \* MERGEFORMAT </w:instrText>
-            </w:r>
-            <w:r>
-              <w:fldChar w:fldCharType="separate"/>
-            </w:r>
-            <w:r>
-              <w:rPr>
-                <w:caps/>
-                <w:noProof/>
-              </w:rPr>
-              <w:t>$!Cidadao.nome_completo</w:t>
-            </w:r>
-            <w:r>
-              <w:rPr>
-                <w:caps/>
-                <w:noProof/>
-              </w:rPr>
-              <w:fldChar w:fldCharType="end"/>
-            </w:r>
+            <w:fldSimple w:instr=" MergeField $!Cidadao.nome_completo \* MERGEFORMAT ">
+              <w:r>
+                <w:rPr>
+                  <w:caps/>
+                  <w:noProof/>
+                </w:rPr>
+                <w:t>$!Cidadao.nome_completo</w:t>
+              </w:r>
+            </w:fldSimple>
           </w:p>
         </w:tc>
         <w:tc>
@@ -703,58 +687,30 @@
                 <w:caps/>
               </w:rPr>
             </w:pPr>
-            <w:r>
-              <w:fldChar w:fldCharType="begin"/>
-            </w:r>
-            <w:r>
-              <w:instrText xml:space="preserve"> MergeField $!Endereco.tipo_logradouro \* MERGEFORMAT </w:instrText>
-            </w:r>
-            <w:r>
-              <w:fldChar w:fldCharType="separate"/>
-            </w:r>
+            <w:fldSimple w:instr=" MergeField $!Endereco.tipo_logradouro \* MERGEFORMAT ">
+              <w:r>
+                <w:rPr>
+                  <w:caps/>
+                  <w:noProof/>
+                </w:rPr>
+                <w:t>$!Endereco.tipo_logradouro</w:t>
+              </w:r>
+            </w:fldSimple>
             <w:r>
               <w:rPr>
                 <w:caps/>
-                <w:noProof/>
-              </w:rPr>
-              <w:t>$!Endereco.tipo_logradouro</w:t>
-            </w:r>
-            <w:r>
-              <w:rPr>
-                <w:caps/>
-                <w:noProof/>
-              </w:rPr>
-              <w:fldChar w:fldCharType="end"/>
-            </w:r>
-            <w:r>
-              <w:rPr>
-                <w:caps/>
               </w:rPr>
               <w:t xml:space="preserve"> </w:t>
             </w:r>
-            <w:r>
-              <w:fldChar w:fldCharType="begin"/>
-            </w:r>
-            <w:r>
-              <w:instrText xml:space="preserve"> MergeField $!Endereco.nome_logradouro \* MERGEFORMAT </w:instrText>
-            </w:r>
-            <w:r>
-              <w:fldChar w:fldCharType="separate"/>
-            </w:r>
-            <w:r>
-              <w:rPr>
-                <w:caps/>
-                <w:noProof/>
-              </w:rPr>
-              <w:t>$!Endereco.nome_logradouro</w:t>
-            </w:r>
-            <w:r>
-              <w:rPr>
-                <w:caps/>
-                <w:noProof/>
-              </w:rPr>
-              <w:fldChar w:fldCharType="end"/>
-            </w:r>
+            <w:fldSimple w:instr=" MergeField $!Endereco.nome_logradouro \* MERGEFORMAT ">
+              <w:r>
+                <w:rPr>
+                  <w:caps/>
+                  <w:noProof/>
+                </w:rPr>
+                <w:t>$!Endereco.nome_logradouro</w:t>
+              </w:r>
+            </w:fldSimple>
           </w:p>
         </w:tc>
         <w:tc>
@@ -778,29 +734,15 @@
                 <w:caps/>
               </w:rPr>
             </w:pPr>
-            <w:r>
-              <w:fldChar w:fldCharType="begin"/>
-            </w:r>
-            <w:r>
-              <w:instrText xml:space="preserve"> MergeField $!Endereco.numero \* MERGEFORMAT </w:instrText>
-            </w:r>
-            <w:r>
-              <w:fldChar w:fldCharType="separate"/>
-            </w:r>
-            <w:r>
-              <w:rPr>
-                <w:caps/>
-                <w:noProof/>
-              </w:rPr>
-              <w:t>$!Endereco.numero</w:t>
-            </w:r>
-            <w:r>
-              <w:rPr>
-                <w:caps/>
-                <w:noProof/>
-              </w:rPr>
-              <w:fldChar w:fldCharType="end"/>
-            </w:r>
+            <w:fldSimple w:instr=" MergeField $!Endereco.numero \* MERGEFORMAT ">
+              <w:r>
+                <w:rPr>
+                  <w:caps/>
+                  <w:noProof/>
+                </w:rPr>
+                <w:t>$!Endereco.numero</w:t>
+              </w:r>
+            </w:fldSimple>
           </w:p>
         </w:tc>
         <w:tc>
@@ -824,29 +766,15 @@
                 <w:caps/>
               </w:rPr>
             </w:pPr>
-            <w:r>
-              <w:fldChar w:fldCharType="begin"/>
-            </w:r>
-            <w:r>
-              <w:instrText xml:space="preserve"> MergeField $!Endereco.complemento \* MERGEFORMAT </w:instrText>
-            </w:r>
-            <w:r>
-              <w:fldChar w:fldCharType="separate"/>
-            </w:r>
-            <w:r>
-              <w:rPr>
-                <w:caps/>
-                <w:noProof/>
-              </w:rPr>
-              <w:t>$!Endereco.complemento</w:t>
-            </w:r>
-            <w:r>
-              <w:rPr>
-                <w:caps/>
-                <w:noProof/>
-              </w:rPr>
-              <w:fldChar w:fldCharType="end"/>
-            </w:r>
+            <w:fldSimple w:instr=" MergeField $!Endereco.complemento \* MERGEFORMAT ">
+              <w:r>
+                <w:rPr>
+                  <w:caps/>
+                  <w:noProof/>
+                </w:rPr>
+                <w:t>$!Endereco.complemento</w:t>
+              </w:r>
+            </w:fldSimple>
           </w:p>
         </w:tc>
       </w:tr>
@@ -949,29 +877,15 @@
             <w:pPr>
               <w:pStyle w:val="conteudoscelulas"/>
             </w:pPr>
-            <w:r>
-              <w:fldChar w:fldCharType="begin"/>
-            </w:r>
-            <w:r>
-              <w:instrText xml:space="preserve"> MergeField $!Endereco.bairro \* MERGEFORMAT </w:instrText>
-            </w:r>
-            <w:r>
-              <w:fldChar w:fldCharType="separate"/>
-            </w:r>
-            <w:r>
-              <w:rPr>
-                <w:caps/>
-                <w:noProof/>
-              </w:rPr>
-              <w:t>$!Endereco.bairro</w:t>
-            </w:r>
-            <w:r>
-              <w:rPr>
-                <w:caps/>
-                <w:noProof/>
-              </w:rPr>
-              <w:fldChar w:fldCharType="end"/>
-            </w:r>
+            <w:fldSimple w:instr=" MergeField $!Endereco.bairro \* MERGEFORMAT ">
+              <w:r>
+                <w:rPr>
+                  <w:caps/>
+                  <w:noProof/>
+                </w:rPr>
+                <w:t>$!Endereco.bairro</w:t>
+              </w:r>
+            </w:fldSimple>
           </w:p>
         </w:tc>
         <w:tc>
@@ -993,29 +907,15 @@
             <w:pPr>
               <w:pStyle w:val="conteudoscelulas"/>
             </w:pPr>
-            <w:r>
-              <w:fldChar w:fldCharType="begin"/>
-            </w:r>
-            <w:r>
-              <w:instrText xml:space="preserve"> MergeField $!Endereco.CEP \* MERGEFORMAT </w:instrText>
-            </w:r>
-            <w:r>
-              <w:fldChar w:fldCharType="separate"/>
-            </w:r>
-            <w:r>
-              <w:rPr>
-                <w:caps/>
-                <w:noProof/>
-              </w:rPr>
-              <w:t>$!Endereco.CEP</w:t>
-            </w:r>
-            <w:r>
-              <w:rPr>
-                <w:caps/>
-                <w:noProof/>
-              </w:rPr>
-              <w:fldChar w:fldCharType="end"/>
-            </w:r>
+            <w:fldSimple w:instr=" MergeField $!Endereco.CEP \* MERGEFORMAT ">
+              <w:r>
+                <w:rPr>
+                  <w:caps/>
+                  <w:noProof/>
+                </w:rPr>
+                <w:t>$!Endereco.CEP</w:t>
+              </w:r>
+            </w:fldSimple>
           </w:p>
         </w:tc>
         <w:tc>
@@ -1036,29 +936,15 @@
             <w:pPr>
               <w:pStyle w:val="conteudoscelulas"/>
             </w:pPr>
-            <w:r>
-              <w:fldChar w:fldCharType="begin"/>
-            </w:r>
-            <w:r>
-              <w:instrText xml:space="preserve"> MERGEFIELD  $!Avulso.nome_equipamento  \* MERGEFORMAT </w:instrText>
-            </w:r>
-            <w:r>
-              <w:fldChar w:fldCharType="separate"/>
-            </w:r>
-            <w:r>
-              <w:rPr>
-                <w:caps/>
-                <w:noProof/>
-              </w:rPr>
-              <w:t>«$!AVULSO.NOME_EQUIPAMENTO»</w:t>
-            </w:r>
-            <w:r>
-              <w:rPr>
-                <w:caps/>
-                <w:noProof/>
-              </w:rPr>
-              <w:fldChar w:fldCharType="end"/>
-            </w:r>
+            <w:fldSimple w:instr=" MERGEFIELD  $!Avulso.nome_equipamento  \* MERGEFORMAT ">
+              <w:r>
+                <w:rPr>
+                  <w:caps/>
+                  <w:noProof/>
+                </w:rPr>
+                <w:t>«$!AVULSO.NOME_EQUIPAMENTO»</w:t>
+              </w:r>
+            </w:fldSimple>
           </w:p>
         </w:tc>
       </w:tr>
@@ -1135,29 +1021,15 @@
                 <w:caps/>
               </w:rPr>
             </w:pPr>
-            <w:r>
-              <w:fldChar w:fldCharType="begin"/>
-            </w:r>
-            <w:r>
-              <w:instrText xml:space="preserve"> MERGEFIELD  $!Familia.telefone  \* MERGEFORMAT </w:instrText>
-            </w:r>
-            <w:r>
-              <w:fldChar w:fldCharType="separate"/>
-            </w:r>
-            <w:r>
-              <w:rPr>
-                <w:caps/>
-                <w:noProof/>
-              </w:rPr>
-              <w:t>«$!Familia.telefone»</w:t>
-            </w:r>
-            <w:r>
-              <w:rPr>
-                <w:caps/>
-                <w:noProof/>
-              </w:rPr>
-              <w:fldChar w:fldCharType="end"/>
-            </w:r>
+            <w:fldSimple w:instr=" MERGEFIELD  $!Familia.telefone  \* MERGEFORMAT ">
+              <w:r>
+                <w:rPr>
+                  <w:caps/>
+                  <w:noProof/>
+                </w:rPr>
+                <w:t>«$!Familia.telefone»</w:t>
+              </w:r>
+            </w:fldSimple>
           </w:p>
         </w:tc>
         <w:tc>
@@ -1177,11 +1049,9 @@
             <w:pPr>
               <w:pStyle w:val="conteudoscelulas"/>
             </w:pPr>
-            <w:proofErr w:type="gramStart"/>
             <w:r>
               <w:t>6</w:t>
             </w:r>
-            <w:proofErr w:type="gramEnd"/>
           </w:p>
         </w:tc>
       </w:tr>
@@ -1284,29 +1154,15 @@
                 <w:caps/>
               </w:rPr>
             </w:pPr>
-            <w:r>
-              <w:fldChar w:fldCharType="begin"/>
-            </w:r>
-            <w:r>
-              <w:instrText xml:space="preserve"> MergeField $!Cidadao.identidade \* MERGEFORMAT </w:instrText>
-            </w:r>
-            <w:r>
-              <w:fldChar w:fldCharType="separate"/>
-            </w:r>
-            <w:r>
-              <w:rPr>
-                <w:caps/>
-                <w:noProof/>
-              </w:rPr>
-              <w:t>$!Cidadao.identidade</w:t>
-            </w:r>
-            <w:r>
-              <w:rPr>
-                <w:caps/>
-                <w:noProof/>
-              </w:rPr>
-              <w:fldChar w:fldCharType="end"/>
-            </w:r>
+            <w:fldSimple w:instr=" MergeField $!Cidadao.identidade \* MERGEFORMAT ">
+              <w:r>
+                <w:rPr>
+                  <w:caps/>
+                  <w:noProof/>
+                </w:rPr>
+                <w:t>$!Cidadao.identidade</w:t>
+              </w:r>
+            </w:fldSimple>
           </w:p>
         </w:tc>
       </w:tr>
@@ -1343,7 +1199,6 @@
                 <w:lang w:eastAsia="pt-BR"/>
               </w:rPr>
             </w:pPr>
-            <w:proofErr w:type="gramStart"/>
             <w:r>
               <w:rPr>
                 <w:rFonts w:ascii="Calibri" w:eastAsia="Times New Roman" w:hAnsi="Calibri" w:cs="Calibri"/>
@@ -1357,7 +1212,6 @@
               </w:rPr>
               <w:t>3</w:t>
             </w:r>
-            <w:proofErr w:type="gramEnd"/>
             <w:r>
               <w:rPr>
                 <w:rFonts w:ascii="Calibri" w:eastAsia="Times New Roman" w:hAnsi="Calibri" w:cs="Calibri"/>
@@ -1450,7 +1304,49 @@
               <w:pStyle w:val="conteudoscelulas"/>
             </w:pPr>
             <w:r>
-              <w:t>PAIF</w:t>
+              <w:rPr>
+                <w:caps/>
+              </w:rPr>
+              <w:t xml:space="preserve">PAIF / </w:t>
+            </w:r>
+            <w:proofErr w:type="spellStart"/>
+            <w:r>
+              <w:t>cad</w:t>
+            </w:r>
+            <w:proofErr w:type="spellEnd"/>
+            <w:r>
+              <w:t xml:space="preserve">: </w:t>
+            </w:r>
+            <w:r>
+              <w:rPr>
+                <w:caps/>
+              </w:rPr>
+              <w:fldChar w:fldCharType="begin"/>
+            </w:r>
+            <w:r>
+              <w:rPr>
+                <w:caps/>
+              </w:rPr>
+              <w:instrText xml:space="preserve"> MERGEFIELD  $!Familia.cad  \* MERGEFORMAT </w:instrText>
+            </w:r>
+            <w:r>
+              <w:rPr>
+                <w:caps/>
+              </w:rPr>
+              <w:fldChar w:fldCharType="separate"/>
+            </w:r>
+            <w:r>
+              <w:rPr>
+                <w:caps/>
+                <w:noProof/>
+              </w:rPr>
+              <w:t>«$!Familia.cad»</w:t>
+            </w:r>
+            <w:r>
+              <w:rPr>
+                <w:caps/>
+              </w:rPr>
+              <w:fldChar w:fldCharType="end"/>
             </w:r>
           </w:p>
         </w:tc>
@@ -1472,29 +1368,15 @@
             <w:pPr>
               <w:pStyle w:val="conteudoscelulas"/>
             </w:pPr>
-            <w:r>
-              <w:fldChar w:fldCharType="begin"/>
-            </w:r>
-            <w:r>
-              <w:instrText xml:space="preserve"> MERGEFIELD  $!Avulso.nome_equipamento  \* MERGEFORMAT </w:instrText>
-            </w:r>
-            <w:r>
-              <w:fldChar w:fldCharType="separate"/>
-            </w:r>
-            <w:r>
-              <w:rPr>
-                <w:caps/>
-                <w:noProof/>
-              </w:rPr>
-              <w:t>«$!AVULSO.NOME_EQUIPAMENTO»</w:t>
-            </w:r>
-            <w:r>
-              <w:rPr>
-                <w:caps/>
-                <w:noProof/>
-              </w:rPr>
-              <w:fldChar w:fldCharType="end"/>
-            </w:r>
+            <w:fldSimple w:instr=" MERGEFIELD  $!Avulso.nome_equipamento  \* MERGEFORMAT ">
+              <w:r>
+                <w:rPr>
+                  <w:caps/>
+                  <w:noProof/>
+                </w:rPr>
+                <w:t>«$!AVULSO.NOME_EQUIPAMENTO»</w:t>
+              </w:r>
+            </w:fldSimple>
           </w:p>
         </w:tc>
       </w:tr>
@@ -1603,29 +1485,15 @@
                 <w:caps/>
               </w:rPr>
             </w:pPr>
-            <w:r>
-              <w:fldChar w:fldCharType="begin"/>
-            </w:r>
-            <w:r>
-              <w:instrText xml:space="preserve"> MergeField $!Avulso.data_preenchimento \* MERGEFORMAT </w:instrText>
-            </w:r>
-            <w:r>
-              <w:fldChar w:fldCharType="separate"/>
-            </w:r>
-            <w:r>
-              <w:rPr>
-                <w:caps/>
-                <w:noProof/>
-              </w:rPr>
-              <w:t>$!Avulso.data_preenchimento</w:t>
-            </w:r>
-            <w:r>
-              <w:rPr>
-                <w:caps/>
-                <w:noProof/>
-              </w:rPr>
-              <w:fldChar w:fldCharType="end"/>
-            </w:r>
+            <w:fldSimple w:instr=" MergeField $!Avulso.data_preenchimento \* MERGEFORMAT ">
+              <w:r>
+                <w:rPr>
+                  <w:caps/>
+                  <w:noProof/>
+                </w:rPr>
+                <w:t>$!Avulso.data_preenchimento</w:t>
+              </w:r>
+            </w:fldSimple>
           </w:p>
         </w:tc>
         <w:tc>
@@ -1648,29 +1516,15 @@
                 <w:caps/>
               </w:rPr>
             </w:pPr>
-            <w:r>
-              <w:fldChar w:fldCharType="begin"/>
-            </w:r>
-            <w:r>
-              <w:instrText xml:space="preserve"> MergeField $!Avulso.responsavel_preenchimento \* MERGEFORMAT </w:instrText>
-            </w:r>
-            <w:r>
-              <w:fldChar w:fldCharType="separate"/>
-            </w:r>
-            <w:r>
-              <w:rPr>
-                <w:caps/>
-                <w:noProof/>
-              </w:rPr>
-              <w:t>$!Avulso.responsavel_preenchimento</w:t>
-            </w:r>
-            <w:r>
-              <w:rPr>
-                <w:caps/>
-                <w:noProof/>
-              </w:rPr>
-              <w:fldChar w:fldCharType="end"/>
-            </w:r>
+            <w:fldSimple w:instr=" MergeField $!Avulso.responsavel_preenchimento \* MERGEFORMAT ">
+              <w:r>
+                <w:rPr>
+                  <w:caps/>
+                  <w:noProof/>
+                </w:rPr>
+                <w:t>$!Avulso.responsavel_preenchimento</w:t>
+              </w:r>
+            </w:fldSimple>
           </w:p>
         </w:tc>
         <w:tc>
@@ -1694,14 +1548,27 @@
                 <w:caps/>
               </w:rPr>
             </w:pPr>
-            <w:fldSimple w:instr=" MERGEFIELD  $!Avulso.matricula  \* MERGEFORMAT ">
-              <w:r>
-                <w:rPr>
-                  <w:noProof/>
-                </w:rPr>
-                <w:t>«$!Avulso.matricula»</w:t>
-              </w:r>
-            </w:fldSimple>
+            <w:r>
+              <w:fldChar w:fldCharType="begin"/>
+            </w:r>
+            <w:r>
+              <w:instrText xml:space="preserve"> MERGEFIELD  $!Avulso.matricula  \* MERGEFORMAT </w:instrText>
+            </w:r>
+            <w:r>
+              <w:fldChar w:fldCharType="separate"/>
+            </w:r>
+            <w:r>
+              <w:rPr>
+                <w:noProof/>
+              </w:rPr>
+              <w:t>«$!Avulso.matricula»</w:t>
+            </w:r>
+            <w:r>
+              <w:rPr>
+                <w:noProof/>
+              </w:rPr>
+              <w:fldChar w:fldCharType="end"/>
+            </w:r>
           </w:p>
         </w:tc>
       </w:tr>
@@ -2427,29 +2294,15 @@
             <w:pPr>
               <w:pStyle w:val="conteudoscelulas"/>
             </w:pPr>
-            <w:r>
-              <w:fldChar w:fldCharType="begin"/>
-            </w:r>
-            <w:r>
-              <w:instrText xml:space="preserve"> MergeField $!Cidadao.nome_completo \* MERGEFORMAT </w:instrText>
-            </w:r>
-            <w:r>
-              <w:fldChar w:fldCharType="separate"/>
-            </w:r>
-            <w:r>
-              <w:rPr>
-                <w:caps/>
-                <w:noProof/>
-              </w:rPr>
-              <w:t>$!Cidadao.nome_completo</w:t>
-            </w:r>
-            <w:r>
-              <w:rPr>
-                <w:caps/>
-                <w:noProof/>
-              </w:rPr>
-              <w:fldChar w:fldCharType="end"/>
-            </w:r>
+            <w:fldSimple w:instr=" MergeField $!Cidadao.nome_completo \* MERGEFORMAT ">
+              <w:r>
+                <w:rPr>
+                  <w:caps/>
+                  <w:noProof/>
+                </w:rPr>
+                <w:t>$!Cidadao.nome_completo</w:t>
+              </w:r>
+            </w:fldSimple>
           </w:p>
         </w:tc>
         <w:tc>
@@ -2575,58 +2428,30 @@
                 <w:caps/>
               </w:rPr>
             </w:pPr>
-            <w:r>
-              <w:fldChar w:fldCharType="begin"/>
-            </w:r>
-            <w:r>
-              <w:instrText xml:space="preserve"> MergeField $!Endereco.tipo_logradouro \* MERGEFORMAT </w:instrText>
-            </w:r>
-            <w:r>
-              <w:fldChar w:fldCharType="separate"/>
-            </w:r>
+            <w:fldSimple w:instr=" MergeField $!Endereco.tipo_logradouro \* MERGEFORMAT ">
+              <w:r>
+                <w:rPr>
+                  <w:caps/>
+                  <w:noProof/>
+                </w:rPr>
+                <w:t>$!Endereco.tipo_logradouro</w:t>
+              </w:r>
+            </w:fldSimple>
             <w:r>
               <w:rPr>
                 <w:caps/>
-                <w:noProof/>
-              </w:rPr>
-              <w:t>$!Endereco.tipo_logradouro</w:t>
-            </w:r>
-            <w:r>
-              <w:rPr>
-                <w:caps/>
-                <w:noProof/>
-              </w:rPr>
-              <w:fldChar w:fldCharType="end"/>
-            </w:r>
-            <w:r>
-              <w:rPr>
-                <w:caps/>
               </w:rPr>
               <w:t xml:space="preserve"> </w:t>
             </w:r>
-            <w:r>
-              <w:fldChar w:fldCharType="begin"/>
-            </w:r>
-            <w:r>
-              <w:instrText xml:space="preserve"> MergeField $!Endereco.nome_logradouro \* MERGEFORMAT </w:instrText>
-            </w:r>
-            <w:r>
-              <w:fldChar w:fldCharType="separate"/>
-            </w:r>
-            <w:r>
-              <w:rPr>
-                <w:caps/>
-                <w:noProof/>
-              </w:rPr>
-              <w:t>$!Endereco.nome_logradouro</w:t>
-            </w:r>
-            <w:r>
-              <w:rPr>
-                <w:caps/>
-                <w:noProof/>
-              </w:rPr>
-              <w:fldChar w:fldCharType="end"/>
-            </w:r>
+            <w:fldSimple w:instr=" MergeField $!Endereco.nome_logradouro \* MERGEFORMAT ">
+              <w:r>
+                <w:rPr>
+                  <w:caps/>
+                  <w:noProof/>
+                </w:rPr>
+                <w:t>$!Endereco.nome_logradouro</w:t>
+              </w:r>
+            </w:fldSimple>
           </w:p>
         </w:tc>
         <w:tc>
@@ -2650,29 +2475,15 @@
                 <w:caps/>
               </w:rPr>
             </w:pPr>
-            <w:r>
-              <w:fldChar w:fldCharType="begin"/>
-            </w:r>
-            <w:r>
-              <w:instrText xml:space="preserve"> MergeField $!Endereco.numero \* MERGEFORMAT </w:instrText>
-            </w:r>
-            <w:r>
-              <w:fldChar w:fldCharType="separate"/>
-            </w:r>
-            <w:r>
-              <w:rPr>
-                <w:caps/>
-                <w:noProof/>
-              </w:rPr>
-              <w:t>$!Endereco.numero</w:t>
-            </w:r>
-            <w:r>
-              <w:rPr>
-                <w:caps/>
-                <w:noProof/>
-              </w:rPr>
-              <w:fldChar w:fldCharType="end"/>
-            </w:r>
+            <w:fldSimple w:instr=" MergeField $!Endereco.numero \* MERGEFORMAT ">
+              <w:r>
+                <w:rPr>
+                  <w:caps/>
+                  <w:noProof/>
+                </w:rPr>
+                <w:t>$!Endereco.numero</w:t>
+              </w:r>
+            </w:fldSimple>
           </w:p>
         </w:tc>
         <w:tc>
@@ -2696,29 +2507,15 @@
                 <w:caps/>
               </w:rPr>
             </w:pPr>
-            <w:r>
-              <w:fldChar w:fldCharType="begin"/>
-            </w:r>
-            <w:r>
-              <w:instrText xml:space="preserve"> MergeField $!Endereco.complemento \* MERGEFORMAT </w:instrText>
-            </w:r>
-            <w:r>
-              <w:fldChar w:fldCharType="separate"/>
-            </w:r>
-            <w:r>
-              <w:rPr>
-                <w:caps/>
-                <w:noProof/>
-              </w:rPr>
-              <w:t>$!Endereco.complemento</w:t>
-            </w:r>
-            <w:r>
-              <w:rPr>
-                <w:caps/>
-                <w:noProof/>
-              </w:rPr>
-              <w:fldChar w:fldCharType="end"/>
-            </w:r>
+            <w:fldSimple w:instr=" MergeField $!Endereco.complemento \* MERGEFORMAT ">
+              <w:r>
+                <w:rPr>
+                  <w:caps/>
+                  <w:noProof/>
+                </w:rPr>
+                <w:t>$!Endereco.complemento</w:t>
+              </w:r>
+            </w:fldSimple>
           </w:p>
         </w:tc>
       </w:tr>
@@ -2821,29 +2618,15 @@
             <w:pPr>
               <w:pStyle w:val="conteudoscelulas"/>
             </w:pPr>
-            <w:r>
-              <w:fldChar w:fldCharType="begin"/>
-            </w:r>
-            <w:r>
-              <w:instrText xml:space="preserve"> MergeField $!Endereco.bairro \* MERGEFORMAT </w:instrText>
-            </w:r>
-            <w:r>
-              <w:fldChar w:fldCharType="separate"/>
-            </w:r>
-            <w:r>
-              <w:rPr>
-                <w:caps/>
-                <w:noProof/>
-              </w:rPr>
-              <w:t>$!Endereco.bairro</w:t>
-            </w:r>
-            <w:r>
-              <w:rPr>
-                <w:caps/>
-                <w:noProof/>
-              </w:rPr>
-              <w:fldChar w:fldCharType="end"/>
-            </w:r>
+            <w:fldSimple w:instr=" MergeField $!Endereco.bairro \* MERGEFORMAT ">
+              <w:r>
+                <w:rPr>
+                  <w:caps/>
+                  <w:noProof/>
+                </w:rPr>
+                <w:t>$!Endereco.bairro</w:t>
+              </w:r>
+            </w:fldSimple>
           </w:p>
         </w:tc>
         <w:tc>
@@ -2865,29 +2648,15 @@
             <w:pPr>
               <w:pStyle w:val="conteudoscelulas"/>
             </w:pPr>
-            <w:r>
-              <w:fldChar w:fldCharType="begin"/>
-            </w:r>
-            <w:r>
-              <w:instrText xml:space="preserve"> MergeField $!Endereco.CEP \* MERGEFORMAT </w:instrText>
-            </w:r>
-            <w:r>
-              <w:fldChar w:fldCharType="separate"/>
-            </w:r>
-            <w:r>
-              <w:rPr>
-                <w:caps/>
-                <w:noProof/>
-              </w:rPr>
-              <w:t>$!Endereco.CEP</w:t>
-            </w:r>
-            <w:r>
-              <w:rPr>
-                <w:caps/>
-                <w:noProof/>
-              </w:rPr>
-              <w:fldChar w:fldCharType="end"/>
-            </w:r>
+            <w:fldSimple w:instr=" MergeField $!Endereco.CEP \* MERGEFORMAT ">
+              <w:r>
+                <w:rPr>
+                  <w:caps/>
+                  <w:noProof/>
+                </w:rPr>
+                <w:t>$!Endereco.CEP</w:t>
+              </w:r>
+            </w:fldSimple>
           </w:p>
         </w:tc>
         <w:tc>
@@ -2908,29 +2677,15 @@
             <w:pPr>
               <w:pStyle w:val="conteudoscelulas"/>
             </w:pPr>
-            <w:r>
-              <w:fldChar w:fldCharType="begin"/>
-            </w:r>
-            <w:r>
-              <w:instrText xml:space="preserve"> MERGEFIELD  $!Avulso.nome_equipamento  \* MERGEFORMAT </w:instrText>
-            </w:r>
-            <w:r>
-              <w:fldChar w:fldCharType="separate"/>
-            </w:r>
-            <w:r>
-              <w:rPr>
-                <w:caps/>
-                <w:noProof/>
-              </w:rPr>
-              <w:t>«$!AVULSO.NOME_EQUIPAMENTO»</w:t>
-            </w:r>
-            <w:r>
-              <w:rPr>
-                <w:caps/>
-                <w:noProof/>
-              </w:rPr>
-              <w:fldChar w:fldCharType="end"/>
-            </w:r>
+            <w:fldSimple w:instr=" MERGEFIELD  $!Avulso.nome_equipamento  \* MERGEFORMAT ">
+              <w:r>
+                <w:rPr>
+                  <w:caps/>
+                  <w:noProof/>
+                </w:rPr>
+                <w:t>«$!AVULSO.NOME_EQUIPAMENTO»</w:t>
+              </w:r>
+            </w:fldSimple>
           </w:p>
         </w:tc>
       </w:tr>
@@ -3007,29 +2762,15 @@
                 <w:caps/>
               </w:rPr>
             </w:pPr>
-            <w:r>
-              <w:fldChar w:fldCharType="begin"/>
-            </w:r>
-            <w:r>
-              <w:instrText xml:space="preserve"> MERGEFIELD  $!Familia.telefone  \* MERGEFORMAT </w:instrText>
-            </w:r>
-            <w:r>
-              <w:fldChar w:fldCharType="separate"/>
-            </w:r>
-            <w:r>
-              <w:rPr>
-                <w:caps/>
-                <w:noProof/>
-              </w:rPr>
-              <w:t>«$!Familia.telefone»</w:t>
-            </w:r>
-            <w:r>
-              <w:rPr>
-                <w:caps/>
-                <w:noProof/>
-              </w:rPr>
-              <w:fldChar w:fldCharType="end"/>
-            </w:r>
+            <w:fldSimple w:instr=" MERGEFIELD  $!Familia.telefone  \* MERGEFORMAT ">
+              <w:r>
+                <w:rPr>
+                  <w:caps/>
+                  <w:noProof/>
+                </w:rPr>
+                <w:t>«$!Familia.telefone»</w:t>
+              </w:r>
+            </w:fldSimple>
           </w:p>
         </w:tc>
         <w:tc>
@@ -3156,29 +2897,15 @@
                 <w:caps/>
               </w:rPr>
             </w:pPr>
-            <w:r>
-              <w:fldChar w:fldCharType="begin"/>
-            </w:r>
-            <w:r>
-              <w:instrText xml:space="preserve"> MergeField $!Cidadao.identidade \* MERGEFORMAT </w:instrText>
-            </w:r>
-            <w:r>
-              <w:fldChar w:fldCharType="separate"/>
-            </w:r>
-            <w:r>
-              <w:rPr>
-                <w:caps/>
-                <w:noProof/>
-              </w:rPr>
-              <w:t>$!Cidadao.identidade</w:t>
-            </w:r>
-            <w:r>
-              <w:rPr>
-                <w:caps/>
-                <w:noProof/>
-              </w:rPr>
-              <w:fldChar w:fldCharType="end"/>
-            </w:r>
+            <w:fldSimple w:instr=" MergeField $!Cidadao.identidade \* MERGEFORMAT ">
+              <w:r>
+                <w:rPr>
+                  <w:caps/>
+                  <w:noProof/>
+                </w:rPr>
+                <w:t>$!Cidadao.identidade</w:t>
+              </w:r>
+            </w:fldSimple>
           </w:p>
         </w:tc>
       </w:tr>
@@ -3322,8 +3049,52 @@
               <w:pStyle w:val="conteudoscelulas"/>
             </w:pPr>
             <w:r>
-              <w:t>PAIF</w:t>
-            </w:r>
+              <w:rPr>
+                <w:caps/>
+              </w:rPr>
+              <w:t xml:space="preserve">PAIF / </w:t>
+            </w:r>
+            <w:proofErr w:type="spellStart"/>
+            <w:r>
+              <w:t>cad</w:t>
+            </w:r>
+            <w:proofErr w:type="spellEnd"/>
+            <w:r>
+              <w:t xml:space="preserve">: </w:t>
+            </w:r>
+            <w:r>
+              <w:rPr>
+                <w:caps/>
+              </w:rPr>
+              <w:fldChar w:fldCharType="begin"/>
+            </w:r>
+            <w:r>
+              <w:rPr>
+                <w:caps/>
+              </w:rPr>
+              <w:instrText xml:space="preserve"> MERGEFIELD  $!Familia.cad  \* MERGEFORMAT </w:instrText>
+            </w:r>
+            <w:r>
+              <w:rPr>
+                <w:caps/>
+              </w:rPr>
+              <w:fldChar w:fldCharType="separate"/>
+            </w:r>
+            <w:r>
+              <w:rPr>
+                <w:caps/>
+                <w:noProof/>
+              </w:rPr>
+              <w:t>«$!Familia.cad»</w:t>
+            </w:r>
+            <w:r>
+              <w:rPr>
+                <w:caps/>
+              </w:rPr>
+              <w:fldChar w:fldCharType="end"/>
+            </w:r>
+            <w:bookmarkStart w:id="0" w:name="_GoBack"/>
+            <w:bookmarkEnd w:id="0"/>
           </w:p>
         </w:tc>
         <w:tc>
@@ -3344,29 +3115,15 @@
             <w:pPr>
               <w:pStyle w:val="conteudoscelulas"/>
             </w:pPr>
-            <w:r>
-              <w:fldChar w:fldCharType="begin"/>
-            </w:r>
-            <w:r>
-              <w:instrText xml:space="preserve"> MERGEFIELD  $!Avulso.nome_equipamento  \* MERGEFORMAT </w:instrText>
-            </w:r>
-            <w:r>
-              <w:fldChar w:fldCharType="separate"/>
-            </w:r>
-            <w:r>
-              <w:rPr>
-                <w:caps/>
-                <w:noProof/>
-              </w:rPr>
-              <w:t>«$!AVULSO.NOME_EQUIPAMENTO»</w:t>
-            </w:r>
-            <w:r>
-              <w:rPr>
-                <w:caps/>
-                <w:noProof/>
-              </w:rPr>
-              <w:fldChar w:fldCharType="end"/>
-            </w:r>
+            <w:fldSimple w:instr=" MERGEFIELD  $!Avulso.nome_equipamento  \* MERGEFORMAT ">
+              <w:r>
+                <w:rPr>
+                  <w:caps/>
+                  <w:noProof/>
+                </w:rPr>
+                <w:t>«$!AVULSO.NOME_EQUIPAMENTO»</w:t>
+              </w:r>
+            </w:fldSimple>
           </w:p>
         </w:tc>
       </w:tr>
@@ -3475,29 +3232,15 @@
                 <w:caps/>
               </w:rPr>
             </w:pPr>
-            <w:r>
-              <w:fldChar w:fldCharType="begin"/>
-            </w:r>
-            <w:r>
-              <w:instrText xml:space="preserve"> MergeField $!Avulso.data_preenchimento \* MERGEFORMAT </w:instrText>
-            </w:r>
-            <w:r>
-              <w:fldChar w:fldCharType="separate"/>
-            </w:r>
-            <w:r>
-              <w:rPr>
-                <w:caps/>
-                <w:noProof/>
-              </w:rPr>
-              <w:t>$!Avulso.data_preenchimento</w:t>
-            </w:r>
-            <w:r>
-              <w:rPr>
-                <w:caps/>
-                <w:noProof/>
-              </w:rPr>
-              <w:fldChar w:fldCharType="end"/>
-            </w:r>
+            <w:fldSimple w:instr=" MergeField $!Avulso.data_preenchimento \* MERGEFORMAT ">
+              <w:r>
+                <w:rPr>
+                  <w:caps/>
+                  <w:noProof/>
+                </w:rPr>
+                <w:t>$!Avulso.data_preenchimento</w:t>
+              </w:r>
+            </w:fldSimple>
           </w:p>
         </w:tc>
         <w:tc>
@@ -3520,29 +3263,15 @@
                 <w:caps/>
               </w:rPr>
             </w:pPr>
-            <w:r>
-              <w:fldChar w:fldCharType="begin"/>
-            </w:r>
-            <w:r>
-              <w:instrText xml:space="preserve"> MergeField $!Avulso.responsavel_preenchimento \* MERGEFORMAT </w:instrText>
-            </w:r>
-            <w:r>
-              <w:fldChar w:fldCharType="separate"/>
-            </w:r>
-            <w:r>
-              <w:rPr>
-                <w:caps/>
-                <w:noProof/>
-              </w:rPr>
-              <w:t>$!Avulso.responsavel_preenchimento</w:t>
-            </w:r>
-            <w:r>
-              <w:rPr>
-                <w:caps/>
-                <w:noProof/>
-              </w:rPr>
-              <w:fldChar w:fldCharType="end"/>
-            </w:r>
+            <w:fldSimple w:instr=" MergeField $!Avulso.responsavel_preenchimento \* MERGEFORMAT ">
+              <w:r>
+                <w:rPr>
+                  <w:caps/>
+                  <w:noProof/>
+                </w:rPr>
+                <w:t>$!Avulso.responsavel_preenchimento</w:t>
+              </w:r>
+            </w:fldSimple>
           </w:p>
         </w:tc>
         <w:tc>
@@ -3566,26 +3295,14 @@
                 <w:caps/>
               </w:rPr>
             </w:pPr>
-            <w:r>
-              <w:fldChar w:fldCharType="begin"/>
-            </w:r>
-            <w:r>
-              <w:instrText xml:space="preserve"> MERGEFIELD  $!Avulso.matricula  \* MERGEFORMAT </w:instrText>
-            </w:r>
-            <w:r>
-              <w:fldChar w:fldCharType="separate"/>
-            </w:r>
-            <w:r>
-              <w:rPr>
-                <w:noProof/>
-              </w:rPr>
-              <w:t>«$!Avulso.matricula»</w:t>
-            </w:r>
-            <w:r>
-              <w:fldChar w:fldCharType="end"/>
-            </w:r>
-            <w:bookmarkStart w:id="0" w:name="_GoBack"/>
-            <w:bookmarkEnd w:id="0"/>
+            <w:fldSimple w:instr=" MERGEFIELD  $!Avulso.matricula  \* MERGEFORMAT ">
+              <w:r>
+                <w:rPr>
+                  <w:noProof/>
+                </w:rPr>
+                <w:t>«$!Avulso.matricula»</w:t>
+              </w:r>
+            </w:fldSimple>
           </w:p>
         </w:tc>
       </w:tr>
@@ -4815,7 +4532,7 @@
 </file>
 
 <file path=customXml/itemProps1.xml><?xml version="1.0" encoding="utf-8"?>
-<ds:datastoreItem xmlns:ds="http://schemas.openxmlformats.org/officeDocument/2006/customXml" ds:itemID="{7DDED37D-F334-4A9B-83D4-89DB5E54AC0A}">
+<ds:datastoreItem xmlns:ds="http://schemas.openxmlformats.org/officeDocument/2006/customXml" ds:itemID="{DF180A77-D70C-4EFB-B892-752E6C20ACD8}">
   <ds:schemaRefs>
     <ds:schemaRef ds:uri="http://schemas.openxmlformats.org/officeDocument/2006/bibliography"/>
   </ds:schemaRefs>

</xml_diff>